<commit_message>
Add BRD and presentation
</commit_message>
<xml_diff>
--- a/docs/FSD_personal_project.docx
+++ b/docs/FSD_personal_project.docx
@@ -117,7 +117,13 @@
     </w:p>
     <w:sdt>
       <w:sdtPr>
-        <w:id w:val="-1447999868"/>
+        <w:rPr>
+          <w:rFonts w:ascii="Calibri" w:eastAsia="Calibri" w:hAnsi="Calibri" w:cs="Calibri"/>
+          <w:color w:val="auto"/>
+          <w:sz w:val="24"/>
+          <w:szCs w:val="24"/>
+        </w:rPr>
+        <w:id w:val="725038729"/>
         <w:docPartObj>
           <w:docPartGallery w:val="Table of Contents"/>
           <w:docPartUnique/>
@@ -125,12 +131,8 @@
       </w:sdtPr>
       <w:sdtEndPr>
         <w:rPr>
-          <w:rFonts w:ascii="Calibri" w:eastAsia="Calibri" w:hAnsi="Calibri" w:cs="Calibri"/>
           <w:b/>
           <w:bCs/>
-          <w:color w:val="auto"/>
-          <w:sz w:val="24"/>
-          <w:szCs w:val="24"/>
         </w:rPr>
       </w:sdtEndPr>
       <w:sdtContent>
@@ -149,6 +151,7 @@
               <w:tab w:val="left" w:pos="1320"/>
               <w:tab w:val="right" w:leader="dot" w:pos="9345"/>
             </w:tabs>
+            <w:spacing w:after="80"/>
             <w:rPr>
               <w:rFonts w:asciiTheme="minorHAnsi" w:eastAsiaTheme="minorEastAsia" w:hAnsiTheme="minorHAnsi" w:cstheme="minorBidi"/>
               <w:noProof/>
@@ -165,7 +168,7 @@
           <w:r>
             <w:fldChar w:fldCharType="separate"/>
           </w:r>
-          <w:hyperlink w:anchor="_Toc201446215" w:history="1">
+          <w:hyperlink w:anchor="_Toc201480473" w:history="1">
             <w:r>
               <w:rPr>
                 <w:rStyle w:val="afc"/>
@@ -208,7 +211,7 @@
                 <w:noProof/>
                 <w:webHidden/>
               </w:rPr>
-              <w:instrText xml:space="preserve"> PAGEREF _Toc201446215 \h </w:instrText>
+              <w:instrText xml:space="preserve"> PAGEREF _Toc201480473 \h </w:instrText>
             </w:r>
             <w:r>
               <w:rPr>
@@ -246,6 +249,7 @@
               <w:tab w:val="left" w:pos="1760"/>
               <w:tab w:val="right" w:leader="dot" w:pos="9345"/>
             </w:tabs>
+            <w:spacing w:after="80"/>
             <w:rPr>
               <w:rFonts w:asciiTheme="minorHAnsi" w:eastAsiaTheme="minorEastAsia" w:hAnsiTheme="minorHAnsi" w:cstheme="minorBidi"/>
               <w:noProof/>
@@ -253,7 +257,7 @@
               <w:szCs w:val="22"/>
             </w:rPr>
           </w:pPr>
-          <w:hyperlink w:anchor="_Toc201446216" w:history="1">
+          <w:hyperlink w:anchor="_Toc201480474" w:history="1">
             <w:r>
               <w:rPr>
                 <w:rStyle w:val="afc"/>
@@ -296,7 +300,7 @@
                 <w:noProof/>
                 <w:webHidden/>
               </w:rPr>
-              <w:instrText xml:space="preserve"> PAGEREF _Toc201446216 \h </w:instrText>
+              <w:instrText xml:space="preserve"> PAGEREF _Toc201480474 \h </w:instrText>
             </w:r>
             <w:r>
               <w:rPr>
@@ -334,6 +338,7 @@
               <w:tab w:val="left" w:pos="1320"/>
               <w:tab w:val="right" w:leader="dot" w:pos="9345"/>
             </w:tabs>
+            <w:spacing w:after="80"/>
             <w:rPr>
               <w:rFonts w:asciiTheme="minorHAnsi" w:eastAsiaTheme="minorEastAsia" w:hAnsiTheme="minorHAnsi" w:cstheme="minorBidi"/>
               <w:noProof/>
@@ -341,7 +346,7 @@
               <w:szCs w:val="22"/>
             </w:rPr>
           </w:pPr>
-          <w:hyperlink w:anchor="_Toc201446217" w:history="1">
+          <w:hyperlink w:anchor="_Toc201480475" w:history="1">
             <w:r>
               <w:rPr>
                 <w:rStyle w:val="afc"/>
@@ -384,7 +389,7 @@
                 <w:noProof/>
                 <w:webHidden/>
               </w:rPr>
-              <w:instrText xml:space="preserve"> PAGEREF _Toc201446217 \h </w:instrText>
+              <w:instrText xml:space="preserve"> PAGEREF _Toc201480475 \h </w:instrText>
             </w:r>
             <w:r>
               <w:rPr>
@@ -422,6 +427,7 @@
               <w:tab w:val="left" w:pos="1760"/>
               <w:tab w:val="right" w:leader="dot" w:pos="9345"/>
             </w:tabs>
+            <w:spacing w:after="80"/>
             <w:rPr>
               <w:rFonts w:asciiTheme="minorHAnsi" w:eastAsiaTheme="minorEastAsia" w:hAnsiTheme="minorHAnsi" w:cstheme="minorBidi"/>
               <w:noProof/>
@@ -429,54 +435,39 @@
               <w:szCs w:val="22"/>
             </w:rPr>
           </w:pPr>
-          <w:hyperlink w:anchor="_Toc201446218" w:history="1">
+          <w:hyperlink w:anchor="_Toc201480476" w:history="1">
             <w:r>
               <w:rPr>
                 <w:rStyle w:val="afc"/>
                 <w:noProof/>
               </w:rPr>
-              <w:t>2.</w:t>
+              <w:t>2.1.</w:t>
+            </w:r>
+            <w:r>
+              <w:rPr>
+                <w:rFonts w:asciiTheme="minorHAnsi" w:eastAsiaTheme="minorEastAsia" w:hAnsiTheme="minorHAnsi" w:cstheme="minorBidi"/>
+                <w:noProof/>
+                <w:sz w:val="22"/>
+                <w:szCs w:val="22"/>
+              </w:rPr>
+              <w:tab/>
             </w:r>
             <w:r>
               <w:rPr>
                 <w:rStyle w:val="afc"/>
                 <w:noProof/>
-                <w:lang w:val="en-US"/>
-              </w:rPr>
-              <w:t>1</w:t>
-            </w:r>
-            <w:r>
-              <w:rPr>
-                <w:rStyle w:val="afc"/>
-                <w:noProof/>
-              </w:rPr>
-              <w:t>.</w:t>
-            </w:r>
-            <w:r>
-              <w:rPr>
-                <w:rFonts w:asciiTheme="minorHAnsi" w:eastAsiaTheme="minorEastAsia" w:hAnsiTheme="minorHAnsi" w:cstheme="minorBidi"/>
-                <w:noProof/>
-                <w:sz w:val="22"/>
-                <w:szCs w:val="22"/>
+              </w:rPr>
+              <w:t>Соглашения, принятые в документах</w:t>
+            </w:r>
+            <w:r>
+              <w:rPr>
+                <w:noProof/>
+                <w:webHidden/>
               </w:rPr>
               <w:tab/>
             </w:r>
             <w:r>
               <w:rPr>
-                <w:rStyle w:val="afc"/>
-                <w:noProof/>
-              </w:rPr>
-              <w:t>Соглашения, принятые в документах</w:t>
-            </w:r>
-            <w:r>
-              <w:rPr>
-                <w:noProof/>
-                <w:webHidden/>
-              </w:rPr>
-              <w:tab/>
-            </w:r>
-            <w:r>
-              <w:rPr>
                 <w:noProof/>
                 <w:webHidden/>
               </w:rPr>
@@ -487,7 +478,7 @@
                 <w:noProof/>
                 <w:webHidden/>
               </w:rPr>
-              <w:instrText xml:space="preserve"> PAGEREF _Toc201446218 \h </w:instrText>
+              <w:instrText xml:space="preserve"> PAGEREF _Toc201480476 \h </w:instrText>
             </w:r>
             <w:r>
               <w:rPr>
@@ -525,6 +516,7 @@
               <w:tab w:val="left" w:pos="1760"/>
               <w:tab w:val="right" w:leader="dot" w:pos="9345"/>
             </w:tabs>
+            <w:spacing w:after="80"/>
             <w:rPr>
               <w:rFonts w:asciiTheme="minorHAnsi" w:eastAsiaTheme="minorEastAsia" w:hAnsiTheme="minorHAnsi" w:cstheme="minorBidi"/>
               <w:noProof/>
@@ -532,7 +524,7 @@
               <w:szCs w:val="22"/>
             </w:rPr>
           </w:pPr>
-          <w:hyperlink w:anchor="_Toc201446219" w:history="1">
+          <w:hyperlink w:anchor="_Toc201480477" w:history="1">
             <w:r>
               <w:rPr>
                 <w:rStyle w:val="afc"/>
@@ -575,7 +567,7 @@
                 <w:noProof/>
                 <w:webHidden/>
               </w:rPr>
-              <w:instrText xml:space="preserve"> PAGEREF _Toc201446219 \h </w:instrText>
+              <w:instrText xml:space="preserve"> PAGEREF _Toc201480477 \h </w:instrText>
             </w:r>
             <w:r>
               <w:rPr>
@@ -613,6 +605,7 @@
               <w:tab w:val="left" w:pos="1760"/>
               <w:tab w:val="right" w:leader="dot" w:pos="9345"/>
             </w:tabs>
+            <w:spacing w:after="80"/>
             <w:rPr>
               <w:rFonts w:asciiTheme="minorHAnsi" w:eastAsiaTheme="minorEastAsia" w:hAnsiTheme="minorHAnsi" w:cstheme="minorBidi"/>
               <w:noProof/>
@@ -620,7 +613,7 @@
               <w:szCs w:val="22"/>
             </w:rPr>
           </w:pPr>
-          <w:hyperlink w:anchor="_Toc201446220" w:history="1">
+          <w:hyperlink w:anchor="_Toc201480478" w:history="1">
             <w:r>
               <w:rPr>
                 <w:rStyle w:val="afc"/>
@@ -663,7 +656,7 @@
                 <w:noProof/>
                 <w:webHidden/>
               </w:rPr>
-              <w:instrText xml:space="preserve"> PAGEREF _Toc201446220 \h </w:instrText>
+              <w:instrText xml:space="preserve"> PAGEREF _Toc201480478 \h </w:instrText>
             </w:r>
             <w:r>
               <w:rPr>
@@ -701,6 +694,7 @@
               <w:tab w:val="left" w:pos="1760"/>
               <w:tab w:val="right" w:leader="dot" w:pos="9345"/>
             </w:tabs>
+            <w:spacing w:after="80"/>
             <w:rPr>
               <w:rFonts w:asciiTheme="minorHAnsi" w:eastAsiaTheme="minorEastAsia" w:hAnsiTheme="minorHAnsi" w:cstheme="minorBidi"/>
               <w:noProof/>
@@ -708,7 +702,7 @@
               <w:szCs w:val="22"/>
             </w:rPr>
           </w:pPr>
-          <w:hyperlink w:anchor="_Toc201446221" w:history="1">
+          <w:hyperlink w:anchor="_Toc201480479" w:history="1">
             <w:r>
               <w:rPr>
                 <w:rStyle w:val="afc"/>
@@ -751,7 +745,111 @@
                 <w:noProof/>
                 <w:webHidden/>
               </w:rPr>
-              <w:instrText xml:space="preserve"> PAGEREF _Toc201446221 \h </w:instrText>
+              <w:instrText xml:space="preserve"> PAGEREF _Toc201480479 \h </w:instrText>
+            </w:r>
+            <w:r>
+              <w:rPr>
+                <w:noProof/>
+                <w:webHidden/>
+              </w:rPr>
+            </w:r>
+            <w:r>
+              <w:rPr>
+                <w:noProof/>
+                <w:webHidden/>
+              </w:rPr>
+              <w:fldChar w:fldCharType="separate"/>
+            </w:r>
+            <w:r>
+              <w:rPr>
+                <w:noProof/>
+                <w:webHidden/>
+              </w:rPr>
+              <w:t>4</w:t>
+            </w:r>
+            <w:r>
+              <w:rPr>
+                <w:noProof/>
+                <w:webHidden/>
+              </w:rPr>
+              <w:fldChar w:fldCharType="end"/>
+            </w:r>
+          </w:hyperlink>
+        </w:p>
+        <w:p>
+          <w:pPr>
+            <w:pStyle w:val="20"/>
+            <w:tabs>
+              <w:tab w:val="left" w:pos="1760"/>
+              <w:tab w:val="right" w:leader="dot" w:pos="9345"/>
+            </w:tabs>
+            <w:spacing w:after="80"/>
+            <w:rPr>
+              <w:rFonts w:asciiTheme="minorHAnsi" w:eastAsiaTheme="minorEastAsia" w:hAnsiTheme="minorHAnsi" w:cstheme="minorBidi"/>
+              <w:noProof/>
+              <w:sz w:val="22"/>
+              <w:szCs w:val="22"/>
+            </w:rPr>
+          </w:pPr>
+          <w:hyperlink w:anchor="_Toc201480480" w:history="1">
+            <w:r>
+              <w:rPr>
+                <w:rStyle w:val="afc"/>
+                <w:noProof/>
+              </w:rPr>
+              <w:t>2.</w:t>
+            </w:r>
+            <w:r>
+              <w:rPr>
+                <w:rStyle w:val="afc"/>
+                <w:noProof/>
+                <w:lang w:val="en-US"/>
+              </w:rPr>
+              <w:t>5</w:t>
+            </w:r>
+            <w:r>
+              <w:rPr>
+                <w:rStyle w:val="afc"/>
+                <w:noProof/>
+              </w:rPr>
+              <w:t>.</w:t>
+            </w:r>
+            <w:r>
+              <w:rPr>
+                <w:rFonts w:asciiTheme="minorHAnsi" w:eastAsiaTheme="minorEastAsia" w:hAnsiTheme="minorHAnsi" w:cstheme="minorBidi"/>
+                <w:noProof/>
+                <w:sz w:val="22"/>
+                <w:szCs w:val="22"/>
+              </w:rPr>
+              <w:tab/>
+            </w:r>
+            <w:r>
+              <w:rPr>
+                <w:rStyle w:val="afc"/>
+                <w:noProof/>
+              </w:rPr>
+              <w:t>Ссылки</w:t>
+            </w:r>
+            <w:r>
+              <w:rPr>
+                <w:noProof/>
+                <w:webHidden/>
+              </w:rPr>
+              <w:tab/>
+            </w:r>
+            <w:r>
+              <w:rPr>
+                <w:noProof/>
+                <w:webHidden/>
+              </w:rPr>
+              <w:fldChar w:fldCharType="begin"/>
+            </w:r>
+            <w:r>
+              <w:rPr>
+                <w:noProof/>
+                <w:webHidden/>
+              </w:rPr>
+              <w:instrText xml:space="preserve"> PAGEREF _Toc201480480 \h </w:instrText>
             </w:r>
             <w:r>
               <w:rPr>
@@ -789,6 +887,7 @@
               <w:tab w:val="left" w:pos="1320"/>
               <w:tab w:val="right" w:leader="dot" w:pos="9345"/>
             </w:tabs>
+            <w:spacing w:after="80"/>
             <w:rPr>
               <w:rFonts w:asciiTheme="minorHAnsi" w:eastAsiaTheme="minorEastAsia" w:hAnsiTheme="minorHAnsi" w:cstheme="minorBidi"/>
               <w:noProof/>
@@ -796,7 +895,7 @@
               <w:szCs w:val="22"/>
             </w:rPr>
           </w:pPr>
-          <w:hyperlink w:anchor="_Toc201446222" w:history="1">
+          <w:hyperlink w:anchor="_Toc201480481" w:history="1">
             <w:r>
               <w:rPr>
                 <w:rStyle w:val="afc"/>
@@ -839,7 +938,7 @@
                 <w:noProof/>
                 <w:webHidden/>
               </w:rPr>
-              <w:instrText xml:space="preserve"> PAGEREF _Toc201446222 \h </w:instrText>
+              <w:instrText xml:space="preserve"> PAGEREF _Toc201480481 \h </w:instrText>
             </w:r>
             <w:r>
               <w:rPr>
@@ -877,6 +976,7 @@
               <w:tab w:val="left" w:pos="1760"/>
               <w:tab w:val="right" w:leader="dot" w:pos="9345"/>
             </w:tabs>
+            <w:spacing w:after="80"/>
             <w:rPr>
               <w:rFonts w:asciiTheme="minorHAnsi" w:eastAsiaTheme="minorEastAsia" w:hAnsiTheme="minorHAnsi" w:cstheme="minorBidi"/>
               <w:noProof/>
@@ -884,7 +984,7 @@
               <w:szCs w:val="22"/>
             </w:rPr>
           </w:pPr>
-          <w:hyperlink w:anchor="_Toc201446223" w:history="1">
+          <w:hyperlink w:anchor="_Toc201480482" w:history="1">
             <w:r>
               <w:rPr>
                 <w:rStyle w:val="afc"/>
@@ -927,7 +1027,7 @@
                 <w:noProof/>
                 <w:webHidden/>
               </w:rPr>
-              <w:instrText xml:space="preserve"> PAGEREF _Toc201446223 \h </w:instrText>
+              <w:instrText xml:space="preserve"> PAGEREF _Toc201480482 \h </w:instrText>
             </w:r>
             <w:r>
               <w:rPr>
@@ -965,6 +1065,7 @@
               <w:tab w:val="left" w:pos="1320"/>
               <w:tab w:val="right" w:leader="dot" w:pos="9345"/>
             </w:tabs>
+            <w:spacing w:after="80"/>
             <w:rPr>
               <w:rFonts w:asciiTheme="minorHAnsi" w:eastAsiaTheme="minorEastAsia" w:hAnsiTheme="minorHAnsi" w:cstheme="minorBidi"/>
               <w:noProof/>
@@ -972,7 +1073,7 @@
               <w:szCs w:val="22"/>
             </w:rPr>
           </w:pPr>
-          <w:hyperlink w:anchor="_Toc201446224" w:history="1">
+          <w:hyperlink w:anchor="_Toc201480483" w:history="1">
             <w:r>
               <w:rPr>
                 <w:rStyle w:val="afc"/>
@@ -1015,7 +1116,7 @@
                 <w:noProof/>
                 <w:webHidden/>
               </w:rPr>
-              <w:instrText xml:space="preserve"> PAGEREF _Toc201446224 \h </w:instrText>
+              <w:instrText xml:space="preserve"> PAGEREF _Toc201480483 \h </w:instrText>
             </w:r>
             <w:r>
               <w:rPr>
@@ -1053,6 +1154,7 @@
               <w:tab w:val="left" w:pos="1760"/>
               <w:tab w:val="right" w:leader="dot" w:pos="9345"/>
             </w:tabs>
+            <w:spacing w:after="80"/>
             <w:rPr>
               <w:rFonts w:asciiTheme="minorHAnsi" w:eastAsiaTheme="minorEastAsia" w:hAnsiTheme="minorHAnsi" w:cstheme="minorBidi"/>
               <w:noProof/>
@@ -1060,7 +1162,7 @@
               <w:szCs w:val="22"/>
             </w:rPr>
           </w:pPr>
-          <w:hyperlink w:anchor="_Toc201446225" w:history="1">
+          <w:hyperlink w:anchor="_Toc201480484" w:history="1">
             <w:r>
               <w:rPr>
                 <w:rStyle w:val="afc"/>
@@ -1103,7 +1205,7 @@
                 <w:noProof/>
                 <w:webHidden/>
               </w:rPr>
-              <w:instrText xml:space="preserve"> PAGEREF _Toc201446225 \h </w:instrText>
+              <w:instrText xml:space="preserve"> PAGEREF _Toc201480484 \h </w:instrText>
             </w:r>
             <w:r>
               <w:rPr>
@@ -1141,6 +1243,7 @@
               <w:tab w:val="left" w:pos="1760"/>
               <w:tab w:val="right" w:leader="dot" w:pos="9345"/>
             </w:tabs>
+            <w:spacing w:after="80"/>
             <w:rPr>
               <w:rFonts w:asciiTheme="minorHAnsi" w:eastAsiaTheme="minorEastAsia" w:hAnsiTheme="minorHAnsi" w:cstheme="minorBidi"/>
               <w:noProof/>
@@ -1148,7 +1251,7 @@
               <w:szCs w:val="22"/>
             </w:rPr>
           </w:pPr>
-          <w:hyperlink w:anchor="_Toc201446226" w:history="1">
+          <w:hyperlink w:anchor="_Toc201480485" w:history="1">
             <w:r>
               <w:rPr>
                 <w:rStyle w:val="afc"/>
@@ -1191,7 +1294,7 @@
                 <w:noProof/>
                 <w:webHidden/>
               </w:rPr>
-              <w:instrText xml:space="preserve"> PAGEREF _Toc201446226 \h </w:instrText>
+              <w:instrText xml:space="preserve"> PAGEREF _Toc201480485 \h </w:instrText>
             </w:r>
             <w:r>
               <w:rPr>
@@ -1229,6 +1332,7 @@
               <w:tab w:val="left" w:pos="1760"/>
               <w:tab w:val="right" w:leader="dot" w:pos="9345"/>
             </w:tabs>
+            <w:spacing w:after="80"/>
             <w:rPr>
               <w:rFonts w:asciiTheme="minorHAnsi" w:eastAsiaTheme="minorEastAsia" w:hAnsiTheme="minorHAnsi" w:cstheme="minorBidi"/>
               <w:noProof/>
@@ -1236,7 +1340,7 @@
               <w:szCs w:val="22"/>
             </w:rPr>
           </w:pPr>
-          <w:hyperlink w:anchor="_Toc201446227" w:history="1">
+          <w:hyperlink w:anchor="_Toc201480486" w:history="1">
             <w:r>
               <w:rPr>
                 <w:rStyle w:val="afc"/>
@@ -1279,7 +1383,7 @@
                 <w:noProof/>
                 <w:webHidden/>
               </w:rPr>
-              <w:instrText xml:space="preserve"> PAGEREF _Toc201446227 \h </w:instrText>
+              <w:instrText xml:space="preserve"> PAGEREF _Toc201480486 \h </w:instrText>
             </w:r>
             <w:r>
               <w:rPr>
@@ -1317,6 +1421,7 @@
               <w:tab w:val="left" w:pos="1760"/>
               <w:tab w:val="right" w:leader="dot" w:pos="9345"/>
             </w:tabs>
+            <w:spacing w:after="80"/>
             <w:rPr>
               <w:rFonts w:asciiTheme="minorHAnsi" w:eastAsiaTheme="minorEastAsia" w:hAnsiTheme="minorHAnsi" w:cstheme="minorBidi"/>
               <w:noProof/>
@@ -1324,7 +1429,7 @@
               <w:szCs w:val="22"/>
             </w:rPr>
           </w:pPr>
-          <w:hyperlink w:anchor="_Toc201446228" w:history="1">
+          <w:hyperlink w:anchor="_Toc201480487" w:history="1">
             <w:r>
               <w:rPr>
                 <w:rStyle w:val="afc"/>
@@ -1367,7 +1472,7 @@
                 <w:noProof/>
                 <w:webHidden/>
               </w:rPr>
-              <w:instrText xml:space="preserve"> PAGEREF _Toc201446228 \h </w:instrText>
+              <w:instrText xml:space="preserve"> PAGEREF _Toc201480487 \h </w:instrText>
             </w:r>
             <w:r>
               <w:rPr>
@@ -1405,6 +1510,7 @@
               <w:tab w:val="left" w:pos="1760"/>
               <w:tab w:val="right" w:leader="dot" w:pos="9345"/>
             </w:tabs>
+            <w:spacing w:after="80"/>
             <w:rPr>
               <w:rFonts w:asciiTheme="minorHAnsi" w:eastAsiaTheme="minorEastAsia" w:hAnsiTheme="minorHAnsi" w:cstheme="minorBidi"/>
               <w:noProof/>
@@ -1412,7 +1518,7 @@
               <w:szCs w:val="22"/>
             </w:rPr>
           </w:pPr>
-          <w:hyperlink w:anchor="_Toc201446229" w:history="1">
+          <w:hyperlink w:anchor="_Toc201480488" w:history="1">
             <w:r>
               <w:rPr>
                 <w:rStyle w:val="afc"/>
@@ -1455,7 +1561,7 @@
                 <w:noProof/>
                 <w:webHidden/>
               </w:rPr>
-              <w:instrText xml:space="preserve"> PAGEREF _Toc201446229 \h </w:instrText>
+              <w:instrText xml:space="preserve"> PAGEREF _Toc201480488 \h </w:instrText>
             </w:r>
             <w:r>
               <w:rPr>
@@ -1493,6 +1599,7 @@
               <w:tab w:val="left" w:pos="1760"/>
               <w:tab w:val="right" w:leader="dot" w:pos="9345"/>
             </w:tabs>
+            <w:spacing w:after="80"/>
             <w:rPr>
               <w:rFonts w:asciiTheme="minorHAnsi" w:eastAsiaTheme="minorEastAsia" w:hAnsiTheme="minorHAnsi" w:cstheme="minorBidi"/>
               <w:noProof/>
@@ -1500,7 +1607,7 @@
               <w:szCs w:val="22"/>
             </w:rPr>
           </w:pPr>
-          <w:hyperlink w:anchor="_Toc201446230" w:history="1">
+          <w:hyperlink w:anchor="_Toc201480489" w:history="1">
             <w:r>
               <w:rPr>
                 <w:rStyle w:val="afc"/>
@@ -1543,7 +1650,7 @@
                 <w:noProof/>
                 <w:webHidden/>
               </w:rPr>
-              <w:instrText xml:space="preserve"> PAGEREF _Toc201446230 \h </w:instrText>
+              <w:instrText xml:space="preserve"> PAGEREF _Toc201480489 \h </w:instrText>
             </w:r>
             <w:r>
               <w:rPr>
@@ -1581,6 +1688,7 @@
               <w:tab w:val="left" w:pos="1320"/>
               <w:tab w:val="right" w:leader="dot" w:pos="9345"/>
             </w:tabs>
+            <w:spacing w:after="80"/>
             <w:rPr>
               <w:rFonts w:asciiTheme="minorHAnsi" w:eastAsiaTheme="minorEastAsia" w:hAnsiTheme="minorHAnsi" w:cstheme="minorBidi"/>
               <w:noProof/>
@@ -1588,7 +1696,7 @@
               <w:szCs w:val="22"/>
             </w:rPr>
           </w:pPr>
-          <w:hyperlink w:anchor="_Toc201446231" w:history="1">
+          <w:hyperlink w:anchor="_Toc201480490" w:history="1">
             <w:r>
               <w:rPr>
                 <w:rStyle w:val="afc"/>
@@ -1631,7 +1739,7 @@
                 <w:noProof/>
                 <w:webHidden/>
               </w:rPr>
-              <w:instrText xml:space="preserve"> PAGEREF _Toc201446231 \h </w:instrText>
+              <w:instrText xml:space="preserve"> PAGEREF _Toc201480490 \h </w:instrText>
             </w:r>
             <w:r>
               <w:rPr>
@@ -1669,6 +1777,7 @@
               <w:tab w:val="left" w:pos="1760"/>
               <w:tab w:val="right" w:leader="dot" w:pos="9345"/>
             </w:tabs>
+            <w:spacing w:after="80"/>
             <w:rPr>
               <w:rFonts w:asciiTheme="minorHAnsi" w:eastAsiaTheme="minorEastAsia" w:hAnsiTheme="minorHAnsi" w:cstheme="minorBidi"/>
               <w:noProof/>
@@ -1676,7 +1785,7 @@
               <w:szCs w:val="22"/>
             </w:rPr>
           </w:pPr>
-          <w:hyperlink w:anchor="_Toc201446232" w:history="1">
+          <w:hyperlink w:anchor="_Toc201480491" w:history="1">
             <w:r>
               <w:rPr>
                 <w:rStyle w:val="afc"/>
@@ -1719,7 +1828,7 @@
                 <w:noProof/>
                 <w:webHidden/>
               </w:rPr>
-              <w:instrText xml:space="preserve"> PAGEREF _Toc201446232 \h </w:instrText>
+              <w:instrText xml:space="preserve"> PAGEREF _Toc201480491 \h </w:instrText>
             </w:r>
             <w:r>
               <w:rPr>
@@ -1739,7 +1848,7 @@
                 <w:noProof/>
                 <w:webHidden/>
               </w:rPr>
-              <w:t>7</w:t>
+              <w:t>6</w:t>
             </w:r>
             <w:r>
               <w:rPr>
@@ -1757,6 +1866,7 @@
               <w:tab w:val="left" w:pos="1320"/>
               <w:tab w:val="right" w:leader="dot" w:pos="9345"/>
             </w:tabs>
+            <w:spacing w:after="80"/>
             <w:rPr>
               <w:rFonts w:asciiTheme="minorHAnsi" w:eastAsiaTheme="minorEastAsia" w:hAnsiTheme="minorHAnsi" w:cstheme="minorBidi"/>
               <w:noProof/>
@@ -1764,7 +1874,7 @@
               <w:szCs w:val="22"/>
             </w:rPr>
           </w:pPr>
-          <w:hyperlink w:anchor="_Toc201446233" w:history="1">
+          <w:hyperlink w:anchor="_Toc201480492" w:history="1">
             <w:r>
               <w:rPr>
                 <w:rStyle w:val="afc"/>
@@ -1807,7 +1917,7 @@
                 <w:noProof/>
                 <w:webHidden/>
               </w:rPr>
-              <w:instrText xml:space="preserve"> PAGEREF _Toc201446233 \h </w:instrText>
+              <w:instrText xml:space="preserve"> PAGEREF _Toc201480492 \h </w:instrText>
             </w:r>
             <w:r>
               <w:rPr>
@@ -1844,6 +1954,7 @@
             <w:tabs>
               <w:tab w:val="right" w:leader="dot" w:pos="9345"/>
             </w:tabs>
+            <w:spacing w:after="80"/>
             <w:rPr>
               <w:rFonts w:asciiTheme="minorHAnsi" w:eastAsiaTheme="minorEastAsia" w:hAnsiTheme="minorHAnsi" w:cstheme="minorBidi"/>
               <w:noProof/>
@@ -1851,7 +1962,7 @@
               <w:szCs w:val="22"/>
             </w:rPr>
           </w:pPr>
-          <w:hyperlink w:anchor="_Toc201446234" w:history="1">
+          <w:hyperlink w:anchor="_Toc201480493" w:history="1">
             <w:r>
               <w:rPr>
                 <w:rStyle w:val="afc"/>
@@ -1878,7 +1989,7 @@
                 <w:noProof/>
                 <w:webHidden/>
               </w:rPr>
-              <w:instrText xml:space="preserve"> PAGEREF _Toc201446234 \h </w:instrText>
+              <w:instrText xml:space="preserve"> PAGEREF _Toc201480493 \h </w:instrText>
             </w:r>
             <w:r>
               <w:rPr>
@@ -1915,6 +2026,7 @@
             <w:tabs>
               <w:tab w:val="right" w:leader="dot" w:pos="9345"/>
             </w:tabs>
+            <w:spacing w:after="80"/>
             <w:rPr>
               <w:rFonts w:asciiTheme="minorHAnsi" w:eastAsiaTheme="minorEastAsia" w:hAnsiTheme="minorHAnsi" w:cstheme="minorBidi"/>
               <w:noProof/>
@@ -1922,7 +2034,7 @@
               <w:szCs w:val="22"/>
             </w:rPr>
           </w:pPr>
-          <w:hyperlink w:anchor="_Toc201446235" w:history="1">
+          <w:hyperlink w:anchor="_Toc201480494" w:history="1">
             <w:r>
               <w:rPr>
                 <w:rStyle w:val="afc"/>
@@ -1949,7 +2061,7 @@
                 <w:noProof/>
                 <w:webHidden/>
               </w:rPr>
-              <w:instrText xml:space="preserve"> PAGEREF _Toc201446235 \h </w:instrText>
+              <w:instrText xml:space="preserve"> PAGEREF _Toc201480494 \h </w:instrText>
             </w:r>
             <w:r>
               <w:rPr>
@@ -1986,6 +2098,7 @@
             <w:tabs>
               <w:tab w:val="right" w:leader="dot" w:pos="9345"/>
             </w:tabs>
+            <w:spacing w:after="80"/>
             <w:rPr>
               <w:rFonts w:asciiTheme="minorHAnsi" w:eastAsiaTheme="minorEastAsia" w:hAnsiTheme="minorHAnsi" w:cstheme="minorBidi"/>
               <w:noProof/>
@@ -1993,7 +2106,7 @@
               <w:szCs w:val="22"/>
             </w:rPr>
           </w:pPr>
-          <w:hyperlink w:anchor="_Toc201446236" w:history="1">
+          <w:hyperlink w:anchor="_Toc201480495" w:history="1">
             <w:r>
               <w:rPr>
                 <w:rStyle w:val="afc"/>
@@ -2020,7 +2133,7 @@
                 <w:noProof/>
                 <w:webHidden/>
               </w:rPr>
-              <w:instrText xml:space="preserve"> PAGEREF _Toc201446236 \h </w:instrText>
+              <w:instrText xml:space="preserve"> PAGEREF _Toc201480495 \h </w:instrText>
             </w:r>
             <w:r>
               <w:rPr>
@@ -2058,6 +2171,7 @@
               <w:tab w:val="left" w:pos="1320"/>
               <w:tab w:val="right" w:leader="dot" w:pos="9345"/>
             </w:tabs>
+            <w:spacing w:after="80"/>
             <w:rPr>
               <w:rFonts w:asciiTheme="minorHAnsi" w:eastAsiaTheme="minorEastAsia" w:hAnsiTheme="minorHAnsi" w:cstheme="minorBidi"/>
               <w:noProof/>
@@ -2065,7 +2179,7 @@
               <w:szCs w:val="22"/>
             </w:rPr>
           </w:pPr>
-          <w:hyperlink w:anchor="_Toc201446237" w:history="1">
+          <w:hyperlink w:anchor="_Toc201480496" w:history="1">
             <w:r>
               <w:rPr>
                 <w:rStyle w:val="afc"/>
@@ -2110,7 +2224,7 @@
                 <w:noProof/>
                 <w:webHidden/>
               </w:rPr>
-              <w:instrText xml:space="preserve"> PAGEREF _Toc201446237 \h </w:instrText>
+              <w:instrText xml:space="preserve"> PAGEREF _Toc201480496 \h </w:instrText>
             </w:r>
             <w:r>
               <w:rPr>
@@ -2148,6 +2262,7 @@
               <w:tab w:val="left" w:pos="1320"/>
               <w:tab w:val="right" w:leader="dot" w:pos="9345"/>
             </w:tabs>
+            <w:spacing w:after="80"/>
             <w:rPr>
               <w:rFonts w:asciiTheme="minorHAnsi" w:eastAsiaTheme="minorEastAsia" w:hAnsiTheme="minorHAnsi" w:cstheme="minorBidi"/>
               <w:noProof/>
@@ -2155,7 +2270,7 @@
               <w:szCs w:val="22"/>
             </w:rPr>
           </w:pPr>
-          <w:hyperlink w:anchor="_Toc201446238" w:history="1">
+          <w:hyperlink w:anchor="_Toc201480497" w:history="1">
             <w:r>
               <w:rPr>
                 <w:rStyle w:val="afc"/>
@@ -2198,7 +2313,7 @@
                 <w:noProof/>
                 <w:webHidden/>
               </w:rPr>
-              <w:instrText xml:space="preserve"> PAGEREF _Toc201446238 \h </w:instrText>
+              <w:instrText xml:space="preserve"> PAGEREF _Toc201480497 \h </w:instrText>
             </w:r>
             <w:r>
               <w:rPr>
@@ -2218,7 +2333,7 @@
                 <w:noProof/>
                 <w:webHidden/>
               </w:rPr>
-              <w:t>8</w:t>
+              <w:t>7</w:t>
             </w:r>
             <w:r>
               <w:rPr>
@@ -2236,6 +2351,7 @@
               <w:tab w:val="left" w:pos="1320"/>
               <w:tab w:val="right" w:leader="dot" w:pos="9345"/>
             </w:tabs>
+            <w:spacing w:after="80"/>
             <w:rPr>
               <w:rFonts w:asciiTheme="minorHAnsi" w:eastAsiaTheme="minorEastAsia" w:hAnsiTheme="minorHAnsi" w:cstheme="minorBidi"/>
               <w:noProof/>
@@ -2243,7 +2359,7 @@
               <w:szCs w:val="22"/>
             </w:rPr>
           </w:pPr>
-          <w:hyperlink w:anchor="_Toc201446239" w:history="1">
+          <w:hyperlink w:anchor="_Toc201480498" w:history="1">
             <w:r>
               <w:rPr>
                 <w:rStyle w:val="afc"/>
@@ -2286,7 +2402,7 @@
                 <w:noProof/>
                 <w:webHidden/>
               </w:rPr>
-              <w:instrText xml:space="preserve"> PAGEREF _Toc201446239 \h </w:instrText>
+              <w:instrText xml:space="preserve"> PAGEREF _Toc201480498 \h </w:instrText>
             </w:r>
             <w:r>
               <w:rPr>
@@ -2306,7 +2422,7 @@
                 <w:noProof/>
                 <w:webHidden/>
               </w:rPr>
-              <w:t>8</w:t>
+              <w:t>7</w:t>
             </w:r>
             <w:r>
               <w:rPr>
@@ -2324,6 +2440,7 @@
               <w:tab w:val="left" w:pos="1760"/>
               <w:tab w:val="right" w:leader="dot" w:pos="9345"/>
             </w:tabs>
+            <w:spacing w:after="80"/>
             <w:rPr>
               <w:rFonts w:asciiTheme="minorHAnsi" w:eastAsiaTheme="minorEastAsia" w:hAnsiTheme="minorHAnsi" w:cstheme="minorBidi"/>
               <w:noProof/>
@@ -2331,7 +2448,7 @@
               <w:szCs w:val="22"/>
             </w:rPr>
           </w:pPr>
-          <w:hyperlink w:anchor="_Toc201446240" w:history="1">
+          <w:hyperlink w:anchor="_Toc201480499" w:history="1">
             <w:r>
               <w:rPr>
                 <w:rStyle w:val="afc"/>
@@ -2374,7 +2491,7 @@
                 <w:noProof/>
                 <w:webHidden/>
               </w:rPr>
-              <w:instrText xml:space="preserve"> PAGEREF _Toc201446240 \h </w:instrText>
+              <w:instrText xml:space="preserve"> PAGEREF _Toc201480499 \h </w:instrText>
             </w:r>
             <w:r>
               <w:rPr>
@@ -2412,6 +2529,7 @@
               <w:tab w:val="left" w:pos="1540"/>
               <w:tab w:val="right" w:leader="dot" w:pos="9345"/>
             </w:tabs>
+            <w:spacing w:after="80"/>
             <w:rPr>
               <w:rFonts w:asciiTheme="minorHAnsi" w:eastAsiaTheme="minorEastAsia" w:hAnsiTheme="minorHAnsi" w:cstheme="minorBidi"/>
               <w:noProof/>
@@ -2419,7 +2537,7 @@
               <w:szCs w:val="22"/>
             </w:rPr>
           </w:pPr>
-          <w:hyperlink w:anchor="_Toc201446241" w:history="1">
+          <w:hyperlink w:anchor="_Toc201480500" w:history="1">
             <w:r>
               <w:rPr>
                 <w:rStyle w:val="afc"/>
@@ -2462,7 +2580,7 @@
                 <w:noProof/>
                 <w:webHidden/>
               </w:rPr>
-              <w:instrText xml:space="preserve"> PAGEREF _Toc201446241 \h </w:instrText>
+              <w:instrText xml:space="preserve"> PAGEREF _Toc201480500 \h </w:instrText>
             </w:r>
             <w:r>
               <w:rPr>
@@ -2500,6 +2618,7 @@
               <w:tab w:val="left" w:pos="1797"/>
               <w:tab w:val="right" w:leader="dot" w:pos="9345"/>
             </w:tabs>
+            <w:spacing w:after="80"/>
             <w:rPr>
               <w:rFonts w:asciiTheme="minorHAnsi" w:eastAsiaTheme="minorEastAsia" w:hAnsiTheme="minorHAnsi" w:cstheme="minorBidi"/>
               <w:noProof/>
@@ -2507,7 +2626,7 @@
               <w:szCs w:val="22"/>
             </w:rPr>
           </w:pPr>
-          <w:hyperlink w:anchor="_Toc201446242" w:history="1">
+          <w:hyperlink w:anchor="_Toc201480501" w:history="1">
             <w:r>
               <w:rPr>
                 <w:rStyle w:val="afc"/>
@@ -2550,7 +2669,7 @@
                 <w:noProof/>
                 <w:webHidden/>
               </w:rPr>
-              <w:instrText xml:space="preserve"> PAGEREF _Toc201446242 \h </w:instrText>
+              <w:instrText xml:space="preserve"> PAGEREF _Toc201480501 \h </w:instrText>
             </w:r>
             <w:r>
               <w:rPr>
@@ -2588,6 +2707,7 @@
               <w:tab w:val="left" w:pos="1797"/>
               <w:tab w:val="right" w:leader="dot" w:pos="9345"/>
             </w:tabs>
+            <w:spacing w:after="80"/>
             <w:rPr>
               <w:rFonts w:asciiTheme="minorHAnsi" w:eastAsiaTheme="minorEastAsia" w:hAnsiTheme="minorHAnsi" w:cstheme="minorBidi"/>
               <w:noProof/>
@@ -2595,7 +2715,7 @@
               <w:szCs w:val="22"/>
             </w:rPr>
           </w:pPr>
-          <w:hyperlink w:anchor="_Toc201446243" w:history="1">
+          <w:hyperlink w:anchor="_Toc201480502" w:history="1">
             <w:r>
               <w:rPr>
                 <w:rStyle w:val="afc"/>
@@ -2638,7 +2758,7 @@
                 <w:noProof/>
                 <w:webHidden/>
               </w:rPr>
-              <w:instrText xml:space="preserve"> PAGEREF _Toc201446243 \h </w:instrText>
+              <w:instrText xml:space="preserve"> PAGEREF _Toc201480502 \h </w:instrText>
             </w:r>
             <w:r>
               <w:rPr>
@@ -2676,6 +2796,7 @@
               <w:tab w:val="left" w:pos="1797"/>
               <w:tab w:val="right" w:leader="dot" w:pos="9345"/>
             </w:tabs>
+            <w:spacing w:after="80"/>
             <w:rPr>
               <w:rFonts w:asciiTheme="minorHAnsi" w:eastAsiaTheme="minorEastAsia" w:hAnsiTheme="minorHAnsi" w:cstheme="minorBidi"/>
               <w:noProof/>
@@ -2683,7 +2804,7 @@
               <w:szCs w:val="22"/>
             </w:rPr>
           </w:pPr>
-          <w:hyperlink w:anchor="_Toc201446244" w:history="1">
+          <w:hyperlink w:anchor="_Toc201480503" w:history="1">
             <w:r>
               <w:rPr>
                 <w:rStyle w:val="afc"/>
@@ -2726,7 +2847,7 @@
                 <w:noProof/>
                 <w:webHidden/>
               </w:rPr>
-              <w:instrText xml:space="preserve"> PAGEREF _Toc201446244 \h </w:instrText>
+              <w:instrText xml:space="preserve"> PAGEREF _Toc201480503 \h </w:instrText>
             </w:r>
             <w:r>
               <w:rPr>
@@ -2764,6 +2885,7 @@
               <w:tab w:val="left" w:pos="1797"/>
               <w:tab w:val="right" w:leader="dot" w:pos="9345"/>
             </w:tabs>
+            <w:spacing w:after="80"/>
             <w:rPr>
               <w:rFonts w:asciiTheme="minorHAnsi" w:eastAsiaTheme="minorEastAsia" w:hAnsiTheme="minorHAnsi" w:cstheme="minorBidi"/>
               <w:noProof/>
@@ -2771,7 +2893,7 @@
               <w:szCs w:val="22"/>
             </w:rPr>
           </w:pPr>
-          <w:hyperlink w:anchor="_Toc201446245" w:history="1">
+          <w:hyperlink w:anchor="_Toc201480504" w:history="1">
             <w:r>
               <w:rPr>
                 <w:rStyle w:val="afc"/>
@@ -2814,7 +2936,7 @@
                 <w:noProof/>
                 <w:webHidden/>
               </w:rPr>
-              <w:instrText xml:space="preserve"> PAGEREF _Toc201446245 \h </w:instrText>
+              <w:instrText xml:space="preserve"> PAGEREF _Toc201480504 \h </w:instrText>
             </w:r>
             <w:r>
               <w:rPr>
@@ -2851,6 +2973,7 @@
             <w:tabs>
               <w:tab w:val="right" w:leader="dot" w:pos="9345"/>
             </w:tabs>
+            <w:spacing w:after="80"/>
             <w:rPr>
               <w:rFonts w:asciiTheme="minorHAnsi" w:eastAsiaTheme="minorEastAsia" w:hAnsiTheme="minorHAnsi" w:cstheme="minorBidi"/>
               <w:noProof/>
@@ -2858,7 +2981,7 @@
               <w:szCs w:val="22"/>
             </w:rPr>
           </w:pPr>
-          <w:hyperlink w:anchor="_Toc201446246" w:history="1">
+          <w:hyperlink w:anchor="_Toc201480505" w:history="1">
             <w:r>
               <w:rPr>
                 <w:rStyle w:val="afc"/>
@@ -2885,7 +3008,7 @@
                 <w:noProof/>
                 <w:webHidden/>
               </w:rPr>
-              <w:instrText xml:space="preserve"> PAGEREF _Toc201446246 \h </w:instrText>
+              <w:instrText xml:space="preserve"> PAGEREF _Toc201480505 \h </w:instrText>
             </w:r>
             <w:r>
               <w:rPr>
@@ -2922,6 +3045,7 @@
             <w:tabs>
               <w:tab w:val="right" w:leader="dot" w:pos="9345"/>
             </w:tabs>
+            <w:spacing w:after="80"/>
             <w:rPr>
               <w:rFonts w:asciiTheme="minorHAnsi" w:eastAsiaTheme="minorEastAsia" w:hAnsiTheme="minorHAnsi" w:cstheme="minorBidi"/>
               <w:noProof/>
@@ -2929,7 +3053,7 @@
               <w:szCs w:val="22"/>
             </w:rPr>
           </w:pPr>
-          <w:hyperlink w:anchor="_Toc201446247" w:history="1">
+          <w:hyperlink w:anchor="_Toc201480506" w:history="1">
             <w:r>
               <w:rPr>
                 <w:rStyle w:val="afc"/>
@@ -2964,7 +3088,7 @@
                 <w:noProof/>
                 <w:webHidden/>
               </w:rPr>
-              <w:instrText xml:space="preserve"> PAGEREF _Toc201446247 \h </w:instrText>
+              <w:instrText xml:space="preserve"> PAGEREF _Toc201480506 \h </w:instrText>
             </w:r>
             <w:r>
               <w:rPr>
@@ -3016,7 +3140,7 @@
         </w:numPr>
         <w:ind w:left="1690" w:hanging="839"/>
       </w:pPr>
-      <w:bookmarkStart w:id="0" w:name="_Toc201446215"/>
+      <w:bookmarkStart w:id="0" w:name="_Toc201480473"/>
       <w:r>
         <w:lastRenderedPageBreak/>
         <w:t>Введение</w:t>
@@ -3040,7 +3164,7 @@
       <w:pPr>
         <w:pStyle w:val="2"/>
       </w:pPr>
-      <w:bookmarkStart w:id="2" w:name="_Toc201446216"/>
+      <w:bookmarkStart w:id="2" w:name="_Toc201480474"/>
       <w:r>
         <w:t>1.1.</w:t>
       </w:r>
@@ -3066,7 +3190,7 @@
       <w:pPr>
         <w:pStyle w:val="1"/>
       </w:pPr>
-      <w:bookmarkStart w:id="3" w:name="_Toc201446217"/>
+      <w:bookmarkStart w:id="3" w:name="_Toc201480475"/>
       <w:r>
         <w:t>2.</w:t>
       </w:r>
@@ -3101,6 +3225,7 @@
           <w:color w:val="000000"/>
         </w:rPr>
       </w:pPr>
+      <w:bookmarkStart w:id="5" w:name="_Hlk201481498"/>
       <w:r>
         <w:rPr>
           <w:color w:val="000000"/>
@@ -3113,8 +3238,16 @@
         </w:rPr>
         <w:t>: разработать систему мониторинга банковских транзакций для отслеживания операционной активности и выявления потенциальных аномалий в платежах</w:t>
       </w:r>
-    </w:p>
-    <w:p>
+      <w:r>
+        <w:rPr>
+          <w:color w:val="000000"/>
+        </w:rPr>
+        <w:t>.</w:t>
+      </w:r>
+    </w:p>
+    <w:p>
+      <w:bookmarkStart w:id="6" w:name="_Hlk201481538"/>
+      <w:bookmarkEnd w:id="5"/>
       <w:r>
         <w:t>Решение</w:t>
       </w:r>
@@ -3122,7 +3255,13 @@
         <w:t>: построить</w:t>
       </w:r>
       <w:r>
-        <w:t xml:space="preserve"> BI-витрину: график числа транзакций по дням,</w:t>
+        <w:t xml:space="preserve"> BI-витрину</w:t>
+      </w:r>
+      <w:r>
+        <w:t xml:space="preserve"> -</w:t>
+      </w:r>
+      <w:r>
+        <w:t xml:space="preserve"> график числа транзакций по дням,</w:t>
       </w:r>
       <w:r>
         <w:t xml:space="preserve"> которая будет отслеживать </w:t>
@@ -3144,14 +3283,12 @@
       <w:pPr>
         <w:pStyle w:val="2"/>
       </w:pPr>
-      <w:bookmarkStart w:id="5" w:name="_Toc201446218"/>
+      <w:bookmarkStart w:id="7" w:name="_Toc201480476"/>
+      <w:bookmarkEnd w:id="6"/>
       <w:r>
         <w:t>2.</w:t>
       </w:r>
       <w:r>
-        <w:rPr>
-          <w:lang w:val="en-US"/>
-        </w:rPr>
         <w:t>1</w:t>
       </w:r>
       <w:r>
@@ -3161,11 +3298,11 @@
         <w:tab/>
         <w:t>Соглашения, принятые в документах</w:t>
       </w:r>
-      <w:bookmarkEnd w:id="5"/>
-    </w:p>
-    <w:p>
-      <w:bookmarkStart w:id="6" w:name="_fevflmf73zrm" w:colFirst="0" w:colLast="0"/>
-      <w:bookmarkEnd w:id="6"/>
+      <w:bookmarkEnd w:id="7"/>
+    </w:p>
+    <w:p>
+      <w:bookmarkStart w:id="8" w:name="_fevflmf73zrm" w:colFirst="0" w:colLast="0"/>
+      <w:bookmarkEnd w:id="8"/>
       <w:r>
         <w:t>Обязательства Заказчика</w:t>
       </w:r>
@@ -3188,8 +3325,8 @@
       </w:r>
     </w:p>
     <w:p>
-      <w:bookmarkStart w:id="7" w:name="_6k4k997sebpy" w:colFirst="0" w:colLast="0"/>
-      <w:bookmarkEnd w:id="7"/>
+      <w:bookmarkStart w:id="9" w:name="_6k4k997sebpy" w:colFirst="0" w:colLast="0"/>
+      <w:bookmarkEnd w:id="9"/>
       <w:r>
         <w:t xml:space="preserve">Система должна иметь возможность создания отчета </w:t>
       </w:r>
@@ -3229,7 +3366,11 @@
         <w:t>Бизнес-цель</w:t>
       </w:r>
       <w:r>
-        <w:t>: обеспечить базовый контроль транзакционной активности для выявления необычных всплесков или падений операций. Упростить ручной анализ данных для дальнейшего принятия решений</w:t>
+        <w:t xml:space="preserve">: </w:t>
+      </w:r>
+      <w:bookmarkStart w:id="10" w:name="_Hlk201481673"/>
+      <w:r>
+        <w:t>обеспечить базовый контроль транзакционной активности для выявления необычных всплесков или падений операций. Упростить ручной анализ данных для дальнейшего принятия решений</w:t>
       </w:r>
       <w:r>
         <w:t>.</w:t>
@@ -3239,7 +3380,8 @@
       <w:pPr>
         <w:pStyle w:val="2"/>
       </w:pPr>
-      <w:bookmarkStart w:id="8" w:name="_Toc201446219"/>
+      <w:bookmarkStart w:id="11" w:name="_Toc201480477"/>
+      <w:bookmarkEnd w:id="10"/>
       <w:r>
         <w:t>2.</w:t>
       </w:r>
@@ -3253,7 +3395,7 @@
         <w:tab/>
         <w:t>Описание текущей системы</w:t>
       </w:r>
-      <w:bookmarkEnd w:id="8"/>
+      <w:bookmarkEnd w:id="11"/>
     </w:p>
     <w:p>
       <w:pPr>
@@ -3261,8 +3403,8 @@
           <w:color w:val="000000"/>
         </w:rPr>
       </w:pPr>
-      <w:bookmarkStart w:id="9" w:name="_xwcgmrk8rs4z" w:colFirst="0" w:colLast="0"/>
-      <w:bookmarkEnd w:id="9"/>
+      <w:bookmarkStart w:id="12" w:name="_xwcgmrk8rs4z" w:colFirst="0" w:colLast="0"/>
+      <w:bookmarkEnd w:id="12"/>
       <w:r>
         <w:t xml:space="preserve">Руководство и менеджеры банка не имеют централизованного инструмента для </w:t>
       </w:r>
@@ -3337,7 +3479,7 @@
       <w:pPr>
         <w:pStyle w:val="2"/>
       </w:pPr>
-      <w:bookmarkStart w:id="10" w:name="_Toc201446220"/>
+      <w:bookmarkStart w:id="13" w:name="_Toc201480478"/>
       <w:r>
         <w:t>2.</w:t>
       </w:r>
@@ -3351,11 +3493,11 @@
         <w:tab/>
         <w:t>Предположения, допущения, зависимости</w:t>
       </w:r>
-      <w:bookmarkEnd w:id="10"/>
-    </w:p>
-    <w:p>
-      <w:bookmarkStart w:id="11" w:name="_kjbbkw8meajj" w:colFirst="0" w:colLast="0"/>
-      <w:bookmarkEnd w:id="11"/>
+      <w:bookmarkEnd w:id="13"/>
+    </w:p>
+    <w:p>
+      <w:bookmarkStart w:id="14" w:name="_kjbbkw8meajj" w:colFirst="0" w:colLast="0"/>
+      <w:bookmarkEnd w:id="14"/>
       <w:r>
         <w:t>Исторические данные о действиях клиентов доступны в DWH банка в необходимом объеме и качестве.</w:t>
       </w:r>
@@ -3380,7 +3522,7 @@
       <w:pPr>
         <w:pStyle w:val="2"/>
       </w:pPr>
-      <w:bookmarkStart w:id="12" w:name="_Toc201446221"/>
+      <w:bookmarkStart w:id="15" w:name="_Toc201480479"/>
       <w:r>
         <w:t>2.</w:t>
       </w:r>
@@ -3394,7 +3536,7 @@
         <w:tab/>
         <w:t>Границы проекта</w:t>
       </w:r>
-      <w:bookmarkEnd w:id="12"/>
+      <w:bookmarkEnd w:id="15"/>
     </w:p>
     <w:p>
       <w:r>
@@ -3403,11 +3545,11 @@
       <w:r>
         <w:t xml:space="preserve">BI-витрина графика </w:t>
       </w:r>
-      <w:bookmarkStart w:id="13" w:name="_Hlk201234867"/>
+      <w:bookmarkStart w:id="16" w:name="_Hlk201234867"/>
       <w:r>
         <w:t>числа транзакций по дням</w:t>
       </w:r>
-      <w:bookmarkEnd w:id="13"/>
+      <w:bookmarkEnd w:id="16"/>
       <w:r>
         <w:t xml:space="preserve">, загрузка данных из DWH/файлов, </w:t>
       </w:r>
@@ -3424,12 +3566,150 @@
         <w:t>.</w:t>
       </w:r>
     </w:p>
+    <w:p>
+      <w:pPr>
+        <w:pStyle w:val="2"/>
+      </w:pPr>
+      <w:bookmarkStart w:id="17" w:name="_Toc201480480"/>
+      <w:r>
+        <w:t>2.</w:t>
+      </w:r>
+      <w:r>
+        <w:t>5</w:t>
+      </w:r>
+      <w:r>
+        <w:t>.</w:t>
+      </w:r>
+      <w:r>
+        <w:rPr>
+          <w:rStyle w:val="apple-tab-span"/>
+          <w:b w:val="0"/>
+          <w:bCs/>
+          <w:color w:val="000000"/>
+        </w:rPr>
+        <w:tab/>
+      </w:r>
+      <w:r>
+        <w:t>Ссылки</w:t>
+      </w:r>
+      <w:bookmarkEnd w:id="17"/>
+    </w:p>
+    <w:p>
+      <w:r>
+        <w:rPr>
+          <w:lang w:val="en-US"/>
+        </w:rPr>
+        <w:t>GitHub</w:t>
+      </w:r>
+      <w:r>
+        <w:t xml:space="preserve"> </w:t>
+      </w:r>
+      <w:r>
+        <w:t>репозиторий с проектом</w:t>
+      </w:r>
+      <w:r>
+        <w:t>:</w:t>
+      </w:r>
+    </w:p>
+    <w:p>
+      <w:hyperlink r:id="rId8" w:history="1">
+        <w:r>
+          <w:rPr>
+            <w:rStyle w:val="afc"/>
+            <w:lang w:val="en-US"/>
+          </w:rPr>
+          <w:t>https</w:t>
+        </w:r>
+        <w:r>
+          <w:rPr>
+            <w:rStyle w:val="afc"/>
+          </w:rPr>
+          <w:t>://</w:t>
+        </w:r>
+        <w:proofErr w:type="spellStart"/>
+        <w:r>
+          <w:rPr>
+            <w:rStyle w:val="afc"/>
+            <w:lang w:val="en-US"/>
+          </w:rPr>
+          <w:t>github</w:t>
+        </w:r>
+        <w:proofErr w:type="spellEnd"/>
+        <w:r>
+          <w:rPr>
+            <w:rStyle w:val="afc"/>
+          </w:rPr>
+          <w:t>.</w:t>
+        </w:r>
+        <w:r>
+          <w:rPr>
+            <w:rStyle w:val="afc"/>
+            <w:lang w:val="en-US"/>
+          </w:rPr>
+          <w:t>com</w:t>
+        </w:r>
+        <w:r>
+          <w:rPr>
+            <w:rStyle w:val="afc"/>
+          </w:rPr>
+          <w:t>/</w:t>
+        </w:r>
+        <w:proofErr w:type="spellStart"/>
+        <w:r>
+          <w:rPr>
+            <w:rStyle w:val="afc"/>
+            <w:lang w:val="en-US"/>
+          </w:rPr>
+          <w:t>Awexuez</w:t>
+        </w:r>
+        <w:proofErr w:type="spellEnd"/>
+        <w:r>
+          <w:rPr>
+            <w:rStyle w:val="afc"/>
+          </w:rPr>
+          <w:t>/</w:t>
+        </w:r>
+        <w:r>
+          <w:rPr>
+            <w:rStyle w:val="afc"/>
+            <w:lang w:val="en-US"/>
+          </w:rPr>
+          <w:t>card</w:t>
+        </w:r>
+        <w:r>
+          <w:rPr>
+            <w:rStyle w:val="afc"/>
+          </w:rPr>
+          <w:t>-</w:t>
+        </w:r>
+        <w:r>
+          <w:rPr>
+            <w:rStyle w:val="afc"/>
+            <w:lang w:val="en-US"/>
+          </w:rPr>
+          <w:t>transactions</w:t>
+        </w:r>
+        <w:r>
+          <w:rPr>
+            <w:rStyle w:val="afc"/>
+          </w:rPr>
+          <w:t>-</w:t>
+        </w:r>
+        <w:r>
+          <w:rPr>
+            <w:rStyle w:val="afc"/>
+            <w:lang w:val="en-US"/>
+          </w:rPr>
+          <w:t>monitoring</w:t>
+        </w:r>
+      </w:hyperlink>
+    </w:p>
     <w:p/>
     <w:p>
       <w:pPr>
         <w:pStyle w:val="1"/>
       </w:pPr>
-      <w:bookmarkStart w:id="14" w:name="_Toc201446222"/>
+      <w:bookmarkStart w:id="18" w:name="_Toc201480481"/>
       <w:r>
         <w:t>3.</w:t>
       </w:r>
@@ -3437,7 +3717,7 @@
         <w:tab/>
         <w:t>Функциональность</w:t>
       </w:r>
-      <w:bookmarkEnd w:id="14"/>
+      <w:bookmarkEnd w:id="18"/>
     </w:p>
     <w:p>
       <w:pPr>
@@ -3445,8 +3725,8 @@
           <w:b/>
         </w:rPr>
       </w:pPr>
-      <w:bookmarkStart w:id="15" w:name="_ghrh1v8l8ozo" w:colFirst="0" w:colLast="0"/>
-      <w:bookmarkEnd w:id="15"/>
+      <w:bookmarkStart w:id="19" w:name="_ghrh1v8l8ozo" w:colFirst="0" w:colLast="0"/>
+      <w:bookmarkEnd w:id="19"/>
       <w:r>
         <w:t xml:space="preserve">Система создает отчет </w:t>
       </w:r>
@@ -3454,15 +3734,7 @@
         <w:t xml:space="preserve">по дням </w:t>
       </w:r>
       <w:r>
-        <w:t xml:space="preserve">в виде </w:t>
-      </w:r>
-      <w:proofErr w:type="spellStart"/>
-      <w:r>
-        <w:t>дашборда</w:t>
-      </w:r>
-      <w:proofErr w:type="spellEnd"/>
-      <w:r>
-        <w:t xml:space="preserve">, построенного на основе </w:t>
+        <w:t xml:space="preserve">в виде дашборда, построенного на основе </w:t>
       </w:r>
       <w:r>
         <w:t>транзакций</w:t>
@@ -3481,7 +3753,7 @@
       <w:pPr>
         <w:pStyle w:val="2"/>
       </w:pPr>
-      <w:bookmarkStart w:id="16" w:name="_Toc201446223"/>
+      <w:bookmarkStart w:id="20" w:name="_Toc201480482"/>
       <w:r>
         <w:t>3.1.</w:t>
       </w:r>
@@ -3489,7 +3761,7 @@
         <w:tab/>
         <w:t>Функциональные требования</w:t>
       </w:r>
-      <w:bookmarkEnd w:id="16"/>
+      <w:bookmarkEnd w:id="20"/>
     </w:p>
     <w:p>
       <w:r>
@@ -3810,8 +4082,8 @@
                 <w:szCs w:val="22"/>
               </w:rPr>
             </w:pPr>
-            <w:bookmarkStart w:id="17" w:name="_1kjifjt2ez2t" w:colFirst="0" w:colLast="0"/>
-            <w:bookmarkEnd w:id="17"/>
+            <w:bookmarkStart w:id="21" w:name="_1kjifjt2ez2t" w:colFirst="0" w:colLast="0"/>
+            <w:bookmarkEnd w:id="21"/>
             <w:r>
               <w:rPr>
                 <w:sz w:val="22"/>
@@ -4096,17 +4368,8 @@
                 <w:sz w:val="22"/>
                 <w:szCs w:val="22"/>
               </w:rPr>
-              <w:t xml:space="preserve">Формирование </w:t>
-            </w:r>
-            <w:proofErr w:type="spellStart"/>
-            <w:r>
-              <w:rPr>
-                <w:sz w:val="22"/>
-                <w:szCs w:val="22"/>
-              </w:rPr>
-              <w:t>дашборда</w:t>
-            </w:r>
-            <w:proofErr w:type="spellEnd"/>
+              <w:t>Формирование дашборда</w:t>
+            </w:r>
           </w:p>
         </w:tc>
         <w:tc>
@@ -4277,7 +4540,7 @@
       <w:pPr>
         <w:pStyle w:val="1"/>
       </w:pPr>
-      <w:bookmarkStart w:id="18" w:name="_Toc201446224"/>
+      <w:bookmarkStart w:id="22" w:name="_Toc201480483"/>
       <w:r>
         <w:t>4.</w:t>
       </w:r>
@@ -4285,11 +4548,11 @@
         <w:tab/>
         <w:t>Требования к данным</w:t>
       </w:r>
-      <w:bookmarkEnd w:id="18"/>
-    </w:p>
-    <w:p>
-      <w:bookmarkStart w:id="19" w:name="_z9dnpra2nrvn" w:colFirst="0" w:colLast="0"/>
-      <w:bookmarkEnd w:id="19"/>
+      <w:bookmarkEnd w:id="22"/>
+    </w:p>
+    <w:p>
+      <w:bookmarkStart w:id="23" w:name="_z9dnpra2nrvn" w:colFirst="0" w:colLast="0"/>
+      <w:bookmarkEnd w:id="23"/>
       <w:r>
         <w:t>Загрузка: CSV</w:t>
       </w:r>
@@ -4325,6 +4588,7 @@
     </w:p>
     <w:p>
       <w:pPr>
+        <w:ind w:firstLine="0"/>
         <w:rPr>
           <w:b/>
         </w:rPr>
@@ -4332,23 +4596,9 @@
     </w:p>
     <w:p>
       <w:pPr>
-        <w:rPr>
-          <w:b/>
-        </w:rPr>
-      </w:pPr>
-    </w:p>
-    <w:p>
-      <w:pPr>
-        <w:rPr>
-          <w:b/>
-        </w:rPr>
-      </w:pPr>
-    </w:p>
-    <w:p>
-      <w:pPr>
         <w:pStyle w:val="2"/>
       </w:pPr>
-      <w:bookmarkStart w:id="20" w:name="_Toc201446225"/>
+      <w:bookmarkStart w:id="24" w:name="_Toc201480484"/>
       <w:r>
         <w:lastRenderedPageBreak/>
         <w:t>4.1.</w:t>
@@ -4357,7 +4607,7 @@
         <w:tab/>
         <w:t>Модели данных</w:t>
       </w:r>
-      <w:bookmarkEnd w:id="20"/>
+      <w:bookmarkEnd w:id="24"/>
     </w:p>
     <w:p>
       <w:r>
@@ -4421,28 +4671,7 @@
           <w:sz w:val="22"/>
           <w:szCs w:val="22"/>
         </w:rPr>
-        <w:t>нформаци</w:t>
-      </w:r>
-      <w:r>
-        <w:rPr>
-          <w:sz w:val="22"/>
-          <w:szCs w:val="22"/>
-        </w:rPr>
-        <w:t>ю</w:t>
-      </w:r>
-      <w:r>
-        <w:rPr>
-          <w:sz w:val="22"/>
-          <w:szCs w:val="22"/>
-        </w:rPr>
-        <w:t xml:space="preserve"> о транзакциях клиентов</w:t>
-      </w:r>
-      <w:r>
-        <w:rPr>
-          <w:sz w:val="22"/>
-          <w:szCs w:val="22"/>
-        </w:rPr>
-        <w:t>)</w:t>
+        <w:t>нформацию о транзакциях клиентов)</w:t>
       </w:r>
       <w:r>
         <w:t>:</w:t>
@@ -4477,7 +4706,7 @@
                     </pic:cNvPicPr>
                   </pic:nvPicPr>
                   <pic:blipFill>
-                    <a:blip r:embed="rId8">
+                    <a:blip r:embed="rId9">
                       <a:extLst>
                         <a:ext uri="{28A0092B-C50C-407E-A947-70E740481C1C}">
                           <a14:useLocalDpi xmlns:a14="http://schemas.microsoft.com/office/drawing/2010/main" val="0"/>
@@ -4524,16 +4753,10 @@
       <w:r>
         <w:t>PK – первичный ключ; M – обязательный атрибут</w:t>
       </w:r>
-      <w:bookmarkStart w:id="21" w:name="_jexp7epc29qy" w:colFirst="0" w:colLast="0"/>
-      <w:bookmarkEnd w:id="21"/>
-    </w:p>
-    <w:p>
-      <w:pPr>
-        <w:rPr>
-          <w:lang w:val="en-US"/>
-        </w:rPr>
-      </w:pPr>
-    </w:p>
+      <w:bookmarkStart w:id="25" w:name="_jexp7epc29qy" w:colFirst="0" w:colLast="0"/>
+      <w:bookmarkEnd w:id="25"/>
+    </w:p>
+    <w:p/>
     <w:p>
       <w:r>
         <w:t>Таблица 4.</w:t>
@@ -4602,8 +4825,8 @@
                 <w:szCs w:val="22"/>
               </w:rPr>
             </w:pPr>
-            <w:bookmarkStart w:id="22" w:name="_pafwcn2jmmpe" w:colFirst="0" w:colLast="0"/>
-            <w:bookmarkEnd w:id="22"/>
+            <w:bookmarkStart w:id="26" w:name="_pafwcn2jmmpe" w:colFirst="0" w:colLast="0"/>
+            <w:bookmarkEnd w:id="26"/>
             <w:proofErr w:type="spellStart"/>
             <w:r>
               <w:rPr>
@@ -5274,7 +5497,7 @@
       <w:pPr>
         <w:pStyle w:val="2"/>
       </w:pPr>
-      <w:bookmarkStart w:id="23" w:name="_Toc201446226"/>
+      <w:bookmarkStart w:id="27" w:name="_Toc201480485"/>
       <w:r>
         <w:t>4.2.</w:t>
       </w:r>
@@ -5282,7 +5505,7 @@
         <w:tab/>
         <w:t>Словарь данных</w:t>
       </w:r>
-      <w:bookmarkEnd w:id="23"/>
+      <w:bookmarkEnd w:id="27"/>
     </w:p>
     <w:p>
       <w:r>
@@ -5622,14 +5845,7 @@
                 <w:sz w:val="22"/>
                 <w:szCs w:val="22"/>
               </w:rPr>
-              <w:t>Автоматически добавляется системой. Фактическая д</w:t>
-            </w:r>
-            <w:r>
-              <w:rPr>
-                <w:sz w:val="22"/>
-                <w:szCs w:val="22"/>
-              </w:rPr>
-              <w:t>ата и время совершения транзакции</w:t>
+              <w:t>Автоматически добавляется системой. Фактическая дата и время совершения транзакции</w:t>
             </w:r>
             <w:r>
               <w:rPr>
@@ -5786,23 +6002,26 @@
       </w:tr>
     </w:tbl>
     <w:p/>
+    <w:p>
+      <w:pPr>
+        <w:ind w:firstLine="0"/>
+      </w:pPr>
+    </w:p>
     <w:p/>
-    <w:p/>
-    <w:p/>
-    <w:p/>
     <w:p>
       <w:pPr>
         <w:pStyle w:val="2"/>
       </w:pPr>
-      <w:bookmarkStart w:id="24" w:name="_Toc201446227"/>
-      <w:r>
+      <w:bookmarkStart w:id="28" w:name="_Toc201480486"/>
+      <w:r>
+        <w:lastRenderedPageBreak/>
         <w:t>4.3.</w:t>
       </w:r>
       <w:r>
         <w:tab/>
         <w:t>Отчеты</w:t>
       </w:r>
-      <w:bookmarkEnd w:id="24"/>
+      <w:bookmarkEnd w:id="28"/>
     </w:p>
     <w:p>
       <w:r>
@@ -5998,7 +6217,7 @@
       <w:pPr>
         <w:pStyle w:val="2"/>
       </w:pPr>
-      <w:bookmarkStart w:id="25" w:name="_Toc201446228"/>
+      <w:bookmarkStart w:id="29" w:name="_Toc201480487"/>
       <w:r>
         <w:t>4.4.</w:t>
       </w:r>
@@ -6006,11 +6225,11 @@
         <w:tab/>
         <w:t>Получение</w:t>
       </w:r>
-      <w:bookmarkEnd w:id="25"/>
-    </w:p>
-    <w:p>
-      <w:bookmarkStart w:id="26" w:name="_mci63yl6yp2o" w:colFirst="0" w:colLast="0"/>
-      <w:bookmarkEnd w:id="26"/>
+      <w:bookmarkEnd w:id="29"/>
+    </w:p>
+    <w:p>
+      <w:bookmarkStart w:id="30" w:name="_mci63yl6yp2o" w:colFirst="0" w:colLast="0"/>
+      <w:bookmarkEnd w:id="30"/>
       <w:r>
         <w:t xml:space="preserve">Основной источник: </w:t>
       </w:r>
@@ -6040,7 +6259,7 @@
       <w:pPr>
         <w:pStyle w:val="2"/>
       </w:pPr>
-      <w:bookmarkStart w:id="27" w:name="_Toc201446229"/>
+      <w:bookmarkStart w:id="31" w:name="_Toc201480488"/>
       <w:r>
         <w:t>4.5.</w:t>
       </w:r>
@@ -6048,7 +6267,7 @@
         <w:tab/>
         <w:t>Целостность</w:t>
       </w:r>
-      <w:bookmarkEnd w:id="27"/>
+      <w:bookmarkEnd w:id="31"/>
     </w:p>
     <w:p>
       <w:r>
@@ -6087,7 +6306,7 @@
       <w:pPr>
         <w:pStyle w:val="2"/>
       </w:pPr>
-      <w:bookmarkStart w:id="28" w:name="_Toc201446230"/>
+      <w:bookmarkStart w:id="32" w:name="_Toc201480489"/>
       <w:r>
         <w:t>4.6.</w:t>
       </w:r>
@@ -6095,7 +6314,7 @@
         <w:tab/>
         <w:t>Хранение и утилизация данных</w:t>
       </w:r>
-      <w:bookmarkEnd w:id="28"/>
+      <w:bookmarkEnd w:id="32"/>
     </w:p>
     <w:p>
       <w:r>
@@ -6131,11 +6350,12 @@
         <w:t>) записи исключаются из оперативных отчетов.</w:t>
       </w:r>
     </w:p>
+    <w:p/>
     <w:p>
       <w:pPr>
         <w:pStyle w:val="1"/>
       </w:pPr>
-      <w:bookmarkStart w:id="29" w:name="_Toc201446231"/>
+      <w:bookmarkStart w:id="33" w:name="_Toc201480490"/>
       <w:r>
         <w:t>5.</w:t>
       </w:r>
@@ -6143,7 +6363,7 @@
         <w:tab/>
         <w:t>Требования к внешним интерфейсам</w:t>
       </w:r>
-      <w:bookmarkEnd w:id="29"/>
+      <w:bookmarkEnd w:id="33"/>
     </w:p>
     <w:p>
       <w:r>
@@ -6163,31 +6383,22 @@
         <w:t xml:space="preserve"> </w:t>
       </w:r>
       <w:r>
-        <w:t xml:space="preserve">Интуитивно понятный интерфейс </w:t>
-      </w:r>
-      <w:proofErr w:type="spellStart"/>
-      <w:r>
-        <w:t>дашборда</w:t>
-      </w:r>
-      <w:proofErr w:type="spellEnd"/>
-      <w:r>
-        <w:t xml:space="preserve"> с возможностью быстрой фильтрации и детализации. Адаптивность под разные разрешения экрана.</w:t>
+        <w:t>Интуитивно понятный интерфейс дашборда с возможностью быстрой фильтрации и детализации. Адаптивность под разные разрешения экрана.</w:t>
       </w:r>
     </w:p>
     <w:p>
       <w:pPr>
         <w:pStyle w:val="2"/>
       </w:pPr>
-      <w:bookmarkStart w:id="30" w:name="_Toc201446232"/>
-      <w:r>
-        <w:lastRenderedPageBreak/>
+      <w:bookmarkStart w:id="34" w:name="_Toc201480491"/>
+      <w:r>
         <w:t>5.1.</w:t>
       </w:r>
       <w:r>
         <w:tab/>
         <w:t>Пользовательские интерфейсы</w:t>
       </w:r>
-      <w:bookmarkEnd w:id="30"/>
+      <w:bookmarkEnd w:id="34"/>
     </w:p>
     <w:p>
       <w:pPr>
@@ -6221,7 +6432,7 @@
                     </pic:cNvPicPr>
                   </pic:nvPicPr>
                   <pic:blipFill>
-                    <a:blip r:embed="rId9" cstate="print">
+                    <a:blip r:embed="rId10" cstate="print">
                       <a:extLst>
                         <a:ext uri="{28A0092B-C50C-407E-A947-70E740481C1C}">
                           <a14:useLocalDpi xmlns:a14="http://schemas.microsoft.com/office/drawing/2010/main" val="0"/>
@@ -6257,25 +6468,26 @@
       <w:pPr>
         <w:pStyle w:val="1"/>
       </w:pPr>
-      <w:bookmarkStart w:id="31" w:name="_Toc201446233"/>
-      <w:r>
+      <w:bookmarkStart w:id="35" w:name="_Toc201480492"/>
+      <w:r>
+        <w:lastRenderedPageBreak/>
         <w:t>6.</w:t>
       </w:r>
       <w:r>
         <w:tab/>
         <w:t>Платформа и фреймворки</w:t>
       </w:r>
-      <w:bookmarkEnd w:id="31"/>
+      <w:bookmarkEnd w:id="35"/>
     </w:p>
     <w:p>
       <w:pPr>
         <w:pStyle w:val="2"/>
       </w:pPr>
-      <w:bookmarkStart w:id="32" w:name="_Toc201446234"/>
+      <w:bookmarkStart w:id="36" w:name="_Toc201480493"/>
       <w:r>
         <w:t>6.1. Бэкенд-разработка</w:t>
       </w:r>
-      <w:bookmarkEnd w:id="32"/>
+      <w:bookmarkEnd w:id="36"/>
     </w:p>
     <w:p>
       <w:r>
@@ -6351,11 +6563,11 @@
       <w:pPr>
         <w:pStyle w:val="2"/>
       </w:pPr>
-      <w:bookmarkStart w:id="33" w:name="_Toc201446235"/>
+      <w:bookmarkStart w:id="37" w:name="_Toc201480494"/>
       <w:r>
         <w:t>6.2. Хранение и обработка данных</w:t>
       </w:r>
-      <w:bookmarkEnd w:id="33"/>
+      <w:bookmarkEnd w:id="37"/>
     </w:p>
     <w:p>
       <w:proofErr w:type="spellStart"/>
@@ -6374,30 +6586,28 @@
       </w:r>
     </w:p>
     <w:p>
-      <w:pPr>
+      <w:r>
+        <w:t>Таблицы</w:t>
+      </w:r>
+      <w:r>
+        <w:t xml:space="preserve"> </w:t>
+      </w:r>
+      <w:r>
         <w:rPr>
           <w:lang w:val="en-US"/>
         </w:rPr>
-      </w:pPr>
-      <w:r>
-        <w:t>Таблицы</w:t>
+        <w:t>card</w:t>
+      </w:r>
+      <w:r>
+        <w:t>_</w:t>
       </w:r>
       <w:r>
         <w:rPr>
           <w:lang w:val="en-US"/>
         </w:rPr>
-        <w:t xml:space="preserve"> </w:t>
-      </w:r>
-      <w:r>
-        <w:rPr>
-          <w:lang w:val="en-US"/>
-        </w:rPr>
-        <w:t>card_transactions</w:t>
-      </w:r>
-      <w:r>
-        <w:rPr>
-          <w:lang w:val="en-US"/>
-        </w:rPr>
+        <w:t>transactions</w:t>
+      </w:r>
+      <w:r>
         <w:t>.</w:t>
       </w:r>
     </w:p>
@@ -6405,11 +6615,11 @@
       <w:pPr>
         <w:pStyle w:val="2"/>
       </w:pPr>
-      <w:bookmarkStart w:id="34" w:name="_Toc201446236"/>
+      <w:bookmarkStart w:id="38" w:name="_Toc201480495"/>
       <w:r>
         <w:t>6.3. Визуализация</w:t>
       </w:r>
-      <w:bookmarkEnd w:id="34"/>
+      <w:bookmarkEnd w:id="38"/>
     </w:p>
     <w:p>
       <w:r>
@@ -6452,7 +6662,7 @@
           <w:highlight w:val="white"/>
         </w:rPr>
       </w:pPr>
-      <w:bookmarkStart w:id="35" w:name="_Toc201446237"/>
+      <w:bookmarkStart w:id="39" w:name="_Toc201480496"/>
       <w:r>
         <w:rPr>
           <w:highlight w:val="white"/>
@@ -6466,7 +6676,7 @@
         <w:tab/>
         <w:t>Тестирование и проверка</w:t>
       </w:r>
-      <w:bookmarkEnd w:id="35"/>
+      <w:bookmarkEnd w:id="39"/>
     </w:p>
     <w:p>
       <w:pPr>
@@ -6474,8 +6684,8 @@
           <w:b/>
         </w:rPr>
       </w:pPr>
-      <w:bookmarkStart w:id="36" w:name="_t1r4us282lni" w:colFirst="0" w:colLast="0"/>
-      <w:bookmarkEnd w:id="36"/>
+      <w:bookmarkStart w:id="40" w:name="_t1r4us282lni" w:colFirst="0" w:colLast="0"/>
+      <w:bookmarkEnd w:id="40"/>
       <w:r>
         <w:t>Проверка</w:t>
       </w:r>
@@ -6522,9 +6732,6 @@
         <w:t>&lt;</w:t>
       </w:r>
       <w:r>
-        <w:rPr>
-          <w:lang w:val="en-US"/>
-        </w:rPr>
         <w:t xml:space="preserve"> </w:t>
       </w:r>
       <w:r>
@@ -6670,16 +6877,15 @@
       <w:pPr>
         <w:pStyle w:val="1"/>
       </w:pPr>
-      <w:bookmarkStart w:id="37" w:name="_Toc201446238"/>
-      <w:r>
-        <w:lastRenderedPageBreak/>
+      <w:bookmarkStart w:id="41" w:name="_Toc201480497"/>
+      <w:r>
         <w:t>8.</w:t>
       </w:r>
       <w:r>
         <w:tab/>
         <w:t>Критерий приемки работ</w:t>
       </w:r>
-      <w:bookmarkEnd w:id="37"/>
+      <w:bookmarkEnd w:id="41"/>
     </w:p>
     <w:tbl>
       <w:tblPr>
@@ -7004,7 +7210,7 @@
       <w:pPr>
         <w:pStyle w:val="1"/>
       </w:pPr>
-      <w:bookmarkStart w:id="38" w:name="_Toc201446239"/>
+      <w:bookmarkStart w:id="42" w:name="_Toc201480498"/>
       <w:r>
         <w:t>9.</w:t>
       </w:r>
@@ -7012,7 +7218,7 @@
         <w:tab/>
         <w:t>Установка</w:t>
       </w:r>
-      <w:bookmarkEnd w:id="38"/>
+      <w:bookmarkEnd w:id="42"/>
     </w:p>
     <w:p>
       <w:pPr>
@@ -7093,15 +7299,16 @@
       <w:pPr>
         <w:pStyle w:val="2"/>
       </w:pPr>
-      <w:bookmarkStart w:id="39" w:name="_Toc201446240"/>
-      <w:r>
+      <w:bookmarkStart w:id="43" w:name="_Toc201480499"/>
+      <w:r>
+        <w:lastRenderedPageBreak/>
         <w:t>9.1.</w:t>
       </w:r>
       <w:r>
         <w:tab/>
         <w:t>Настройка</w:t>
       </w:r>
-      <w:bookmarkEnd w:id="39"/>
+      <w:bookmarkEnd w:id="43"/>
     </w:p>
     <w:p>
       <w:r>
@@ -7112,7 +7319,7 @@
       <w:pPr>
         <w:pStyle w:val="1"/>
       </w:pPr>
-      <w:bookmarkStart w:id="40" w:name="_Toc201446241"/>
+      <w:bookmarkStart w:id="44" w:name="_Toc201480500"/>
       <w:r>
         <w:t xml:space="preserve">10. </w:t>
       </w:r>
@@ -7120,13 +7327,13 @@
         <w:tab/>
         <w:t>Атрибуты</w:t>
       </w:r>
-      <w:bookmarkEnd w:id="40"/>
+      <w:bookmarkEnd w:id="44"/>
     </w:p>
     <w:p>
       <w:pPr>
         <w:pStyle w:val="2"/>
       </w:pPr>
-      <w:bookmarkStart w:id="41" w:name="_Toc201446242"/>
+      <w:bookmarkStart w:id="45" w:name="_Toc201480501"/>
       <w:r>
         <w:t>10.1.</w:t>
       </w:r>
@@ -7134,14 +7341,14 @@
         <w:tab/>
         <w:t>Портативность</w:t>
       </w:r>
-      <w:bookmarkEnd w:id="41"/>
+      <w:bookmarkEnd w:id="45"/>
     </w:p>
     <w:p>
       <w:pPr>
         <w:ind w:firstLine="855"/>
       </w:pPr>
-      <w:bookmarkStart w:id="42" w:name="_q01h1qqt8jpy" w:colFirst="0" w:colLast="0"/>
-      <w:bookmarkEnd w:id="42"/>
+      <w:bookmarkStart w:id="46" w:name="_q01h1qqt8jpy" w:colFirst="0" w:colLast="0"/>
+      <w:bookmarkEnd w:id="46"/>
       <w:r>
         <w:t>Система работает на любой ОС (Windows/Linux/</w:t>
       </w:r>
@@ -7158,8 +7365,8 @@
       <w:pPr>
         <w:ind w:left="585" w:firstLine="855"/>
       </w:pPr>
-      <w:bookmarkStart w:id="43" w:name="_9ouy7o43chhc" w:colFirst="0" w:colLast="0"/>
-      <w:bookmarkEnd w:id="43"/>
+      <w:bookmarkStart w:id="47" w:name="_9ouy7o43chhc" w:colFirst="0" w:colLast="0"/>
+      <w:bookmarkEnd w:id="47"/>
       <w:r>
         <w:t>-</w:t>
       </w:r>
@@ -7179,8 +7386,8 @@
       <w:pPr>
         <w:ind w:left="585" w:firstLine="855"/>
       </w:pPr>
-      <w:bookmarkStart w:id="44" w:name="_sa8uu0r58d1o" w:colFirst="0" w:colLast="0"/>
-      <w:bookmarkEnd w:id="44"/>
+      <w:bookmarkStart w:id="48" w:name="_sa8uu0r58d1o" w:colFirst="0" w:colLast="0"/>
+      <w:bookmarkEnd w:id="48"/>
       <w:r>
         <w:t>-</w:t>
       </w:r>
@@ -7203,8 +7410,8 @@
       <w:pPr>
         <w:ind w:firstLine="855"/>
       </w:pPr>
-      <w:bookmarkStart w:id="45" w:name="_xyje7fhzn1w4" w:colFirst="0" w:colLast="0"/>
-      <w:bookmarkEnd w:id="45"/>
+      <w:bookmarkStart w:id="49" w:name="_xyje7fhzn1w4" w:colFirst="0" w:colLast="0"/>
+      <w:bookmarkEnd w:id="49"/>
       <w:r>
         <w:t>Данные могут экспортироваться в CSV для переноса в другие системы.</w:t>
       </w:r>
@@ -7213,7 +7420,7 @@
       <w:pPr>
         <w:pStyle w:val="2"/>
       </w:pPr>
-      <w:bookmarkStart w:id="46" w:name="_Toc201446243"/>
+      <w:bookmarkStart w:id="50" w:name="_Toc201480502"/>
       <w:r>
         <w:t>10.2.</w:t>
       </w:r>
@@ -7221,7 +7428,7 @@
         <w:tab/>
         <w:t>Производительность</w:t>
       </w:r>
-      <w:bookmarkEnd w:id="46"/>
+      <w:bookmarkEnd w:id="50"/>
     </w:p>
     <w:p>
       <w:pPr>
@@ -7236,7 +7443,7 @@
       <w:pPr>
         <w:pStyle w:val="2"/>
       </w:pPr>
-      <w:bookmarkStart w:id="47" w:name="_Toc201446244"/>
+      <w:bookmarkStart w:id="51" w:name="_Toc201480503"/>
       <w:r>
         <w:t>10.3.</w:t>
       </w:r>
@@ -7244,7 +7451,7 @@
         <w:tab/>
         <w:t>Безопасность</w:t>
       </w:r>
-      <w:bookmarkEnd w:id="47"/>
+      <w:bookmarkEnd w:id="51"/>
     </w:p>
     <w:p>
       <w:r>
@@ -7263,7 +7470,7 @@
       <w:pPr>
         <w:pStyle w:val="2"/>
       </w:pPr>
-      <w:bookmarkStart w:id="48" w:name="_Toc201446245"/>
+      <w:bookmarkStart w:id="52" w:name="_Toc201480504"/>
       <w:r>
         <w:t>10.4.</w:t>
       </w:r>
@@ -7271,7 +7478,7 @@
         <w:tab/>
         <w:t>Расширяемость</w:t>
       </w:r>
-      <w:bookmarkEnd w:id="48"/>
+      <w:bookmarkEnd w:id="52"/>
     </w:p>
     <w:p>
       <w:r>
@@ -7290,24 +7497,24 @@
       <w:r>
         <w:t>Гибкость - добавление новых полей в БД без изменения архитектуры.</w:t>
       </w:r>
-      <w:bookmarkStart w:id="49" w:name="_ueujfac5q6yt" w:colFirst="0" w:colLast="0"/>
-      <w:bookmarkEnd w:id="49"/>
+      <w:bookmarkStart w:id="53" w:name="_ueujfac5q6yt" w:colFirst="0" w:colLast="0"/>
+      <w:bookmarkEnd w:id="53"/>
       <w:r>
         <w:br w:type="page"/>
       </w:r>
-      <w:bookmarkStart w:id="50" w:name="_kr21zxgq212n" w:colFirst="0" w:colLast="0"/>
-      <w:bookmarkEnd w:id="50"/>
-    </w:p>
-    <w:p/>
+      <w:bookmarkStart w:id="54" w:name="_kr21zxgq212n" w:colFirst="0" w:colLast="0"/>
+      <w:bookmarkEnd w:id="54"/>
+    </w:p>
     <w:p>
       <w:pPr>
         <w:pStyle w:val="2"/>
       </w:pPr>
-      <w:bookmarkStart w:id="51" w:name="_Toc201446246"/>
-      <w:r>
+      <w:bookmarkStart w:id="55" w:name="_Toc201480505"/>
+      <w:r>
+        <w:lastRenderedPageBreak/>
         <w:t>Приложение А</w:t>
       </w:r>
-      <w:bookmarkEnd w:id="51"/>
+      <w:bookmarkEnd w:id="55"/>
     </w:p>
     <w:p>
       <w:pPr>
@@ -7397,7 +7604,7 @@
                     </pic:cNvPicPr>
                   </pic:nvPicPr>
                   <pic:blipFill>
-                    <a:blip r:embed="rId10">
+                    <a:blip r:embed="rId11">
                       <a:extLst>
                         <a:ext uri="{28A0092B-C50C-407E-A947-70E740481C1C}">
                           <a14:useLocalDpi xmlns:a14="http://schemas.microsoft.com/office/drawing/2010/main" val="0"/>
@@ -7436,7 +7643,7 @@
       <w:r>
         <w:br w:type="page"/>
       </w:r>
-      <w:bookmarkStart w:id="52" w:name="_Toc201446247"/>
+      <w:bookmarkStart w:id="56" w:name="_Toc201480506"/>
       <w:r>
         <w:lastRenderedPageBreak/>
         <w:t xml:space="preserve">Приложение </w:t>
@@ -7447,7 +7654,7 @@
         </w:rPr>
         <w:t>B</w:t>
       </w:r>
-      <w:bookmarkEnd w:id="52"/>
+      <w:bookmarkEnd w:id="56"/>
     </w:p>
     <w:p>
       <w:pPr>
@@ -7459,13 +7666,7 @@
         <w:rPr>
           <w:b/>
         </w:rPr>
-        <w:t xml:space="preserve">Скрипт </w:t>
-      </w:r>
-      <w:r>
-        <w:rPr>
-          <w:b/>
-        </w:rPr>
-        <w:t>тестирования</w:t>
+        <w:t>Скрипт тестирования</w:t>
       </w:r>
       <w:r>
         <w:rPr>
@@ -7489,10 +7690,7 @@
     </w:p>
     <w:p>
       <w:r>
-        <w:t xml:space="preserve">Назначение: </w:t>
-      </w:r>
-      <w:r>
-        <w:t>п</w:t>
+        <w:t>Назначение: п</w:t>
       </w:r>
       <w:r>
         <w:t>роверка</w:t>
@@ -7537,7 +7735,7 @@
                     </pic:cNvPicPr>
                   </pic:nvPicPr>
                   <pic:blipFill>
-                    <a:blip r:embed="rId11">
+                    <a:blip r:embed="rId12">
                       <a:extLst>
                         <a:ext uri="{28A0092B-C50C-407E-A947-70E740481C1C}">
                           <a14:useLocalDpi xmlns:a14="http://schemas.microsoft.com/office/drawing/2010/main" val="0"/>
@@ -7577,9 +7775,9 @@
       </w:pPr>
     </w:p>
     <w:sectPr>
-      <w:headerReference w:type="default" r:id="rId12"/>
-      <w:footerReference w:type="default" r:id="rId13"/>
-      <w:headerReference w:type="first" r:id="rId14"/>
+      <w:headerReference w:type="default" r:id="rId13"/>
+      <w:footerReference w:type="default" r:id="rId14"/>
+      <w:headerReference w:type="first" r:id="rId15"/>
       <w:pgSz w:w="11906" w:h="16838"/>
       <w:pgMar w:top="1560" w:right="850" w:bottom="1276" w:left="1701" w:header="426" w:footer="407" w:gutter="0"/>
       <w:pgNumType w:start="1"/>
@@ -8999,6 +9197,7 @@
   <w:style w:type="character" w:default="1" w:styleId="a0">
     <w:name w:val="Default Paragraph Font"/>
     <w:uiPriority w:val="1"/>
+    <w:semiHidden/>
     <w:unhideWhenUsed/>
   </w:style>
   <w:style w:type="table" w:default="1" w:styleId="a1">
@@ -9395,6 +9594,35 @@
       <w:u w:val="single"/>
     </w:rPr>
   </w:style>
+  <w:style w:type="character" w:customStyle="1" w:styleId="apple-tab-span">
+    <w:name w:val="apple-tab-span"/>
+    <w:basedOn w:val="a0"/>
+    <w:rsid w:val="00FC16E6"/>
+  </w:style>
+  <w:style w:type="character" w:styleId="afd">
+    <w:name w:val="Unresolved Mention"/>
+    <w:basedOn w:val="a0"/>
+    <w:uiPriority w:val="99"/>
+    <w:semiHidden/>
+    <w:unhideWhenUsed/>
+    <w:rsid w:val="00FC16E6"/>
+    <w:rPr>
+      <w:color w:val="605E5C"/>
+      <w:shd w:val="clear" w:color="auto" w:fill="E1DFDD"/>
+    </w:rPr>
+  </w:style>
+  <w:style w:type="character" w:styleId="afe">
+    <w:name w:val="FollowedHyperlink"/>
+    <w:basedOn w:val="a0"/>
+    <w:uiPriority w:val="99"/>
+    <w:semiHidden/>
+    <w:unhideWhenUsed/>
+    <w:rsid w:val="00FC16E6"/>
+    <w:rPr>
+      <w:color w:val="800080" w:themeColor="followedHyperlink"/>
+      <w:u w:val="single"/>
+    </w:rPr>
+  </w:style>
 </w:styles>
 </file>
 

</xml_diff>